<commit_message>
added code for database creation
</commit_message>
<xml_diff>
--- a/Project Report.docx
+++ b/Project Report.docx
@@ -1026,7 +1026,7 @@
           </mc:Choice>
           <mc:Fallback>
             <w:pict>
-              <v:shapetype w14:anchorId="132E5800" id="_x0000_t75" coordsize="21600,21600" o:spt="75" o:preferrelative="t" path="m@4@5l@4@11@9@11@9@5xe" filled="f" stroked="f">
+              <v:shapetype w14:anchorId="6C566646" id="_x0000_t75" coordsize="21600,21600" o:spt="75" o:preferrelative="t" path="m@4@5l@4@11@9@11@9@5xe" filled="f" stroked="f">
                 <v:stroke joinstyle="miter"/>
                 <v:formulas>
                   <v:f eqn="if lineDrawn pixelLineWidth 0"/>
@@ -5708,9 +5708,431 @@
       </w:r>
     </w:p>
     <w:p/>
+    <w:p/>
+    <w:p>
+      <w:pPr>
+        <w:pStyle w:val="Heading1"/>
+      </w:pPr>
+      <w:r>
+        <w:lastRenderedPageBreak/>
+        <w:t>Database Creation</w:t>
+      </w:r>
+    </w:p>
+    <w:p>
+      <w:pPr>
+        <w:ind w:firstLine="720"/>
+      </w:pPr>
+      <w:r>
+        <w:t>SQL commands for creating the tables in our database:</w:t>
+      </w:r>
+    </w:p>
+    <w:p>
+      <w:r>
+        <w:rPr>
+          <w:noProof/>
+        </w:rPr>
+        <w:drawing>
+          <wp:inline distT="0" distB="0" distL="0" distR="0" wp14:anchorId="0B797D82" wp14:editId="26AC67F6">
+            <wp:extent cx="4248743" cy="5163271"/>
+            <wp:effectExtent l="0" t="0" r="0" b="0"/>
+            <wp:docPr id="470" name="Picture 470" descr="A screenshot of a social media post&#10;&#10;Description automatically generated"/>
+            <wp:cNvGraphicFramePr>
+              <a:graphicFrameLocks xmlns:a="http://schemas.openxmlformats.org/drawingml/2006/main" noChangeAspect="1"/>
+            </wp:cNvGraphicFramePr>
+            <a:graphic xmlns:a="http://schemas.openxmlformats.org/drawingml/2006/main">
+              <a:graphicData uri="http://schemas.openxmlformats.org/drawingml/2006/picture">
+                <pic:pic xmlns:pic="http://schemas.openxmlformats.org/drawingml/2006/picture">
+                  <pic:nvPicPr>
+                    <pic:cNvPr id="470" name="F9085AB.tmp"/>
+                    <pic:cNvPicPr/>
+                  </pic:nvPicPr>
+                  <pic:blipFill>
+                    <a:blip r:embed="rId15">
+                      <a:extLst>
+                        <a:ext uri="{28A0092B-C50C-407E-A947-70E740481C1C}">
+                          <a14:useLocalDpi xmlns:a14="http://schemas.microsoft.com/office/drawing/2010/main" val="0"/>
+                        </a:ext>
+                      </a:extLst>
+                    </a:blip>
+                    <a:stretch>
+                      <a:fillRect/>
+                    </a:stretch>
+                  </pic:blipFill>
+                  <pic:spPr>
+                    <a:xfrm>
+                      <a:off x="0" y="0"/>
+                      <a:ext cx="4248743" cy="5163271"/>
+                    </a:xfrm>
+                    <a:prstGeom prst="rect">
+                      <a:avLst/>
+                    </a:prstGeom>
+                  </pic:spPr>
+                </pic:pic>
+              </a:graphicData>
+            </a:graphic>
+          </wp:inline>
+        </w:drawing>
+      </w:r>
+    </w:p>
+    <w:p>
+      <w:r>
+        <w:rPr>
+          <w:noProof/>
+        </w:rPr>
+        <w:drawing>
+          <wp:inline distT="0" distB="0" distL="0" distR="0" wp14:anchorId="3CE9A270" wp14:editId="481FB1AA">
+            <wp:extent cx="3467584" cy="2591162"/>
+            <wp:effectExtent l="0" t="0" r="0" b="0"/>
+            <wp:docPr id="471" name="Picture 471" descr="A screenshot of a cell phone&#10;&#10;Description automatically generated"/>
+            <wp:cNvGraphicFramePr>
+              <a:graphicFrameLocks xmlns:a="http://schemas.openxmlformats.org/drawingml/2006/main" noChangeAspect="1"/>
+            </wp:cNvGraphicFramePr>
+            <a:graphic xmlns:a="http://schemas.openxmlformats.org/drawingml/2006/main">
+              <a:graphicData uri="http://schemas.openxmlformats.org/drawingml/2006/picture">
+                <pic:pic xmlns:pic="http://schemas.openxmlformats.org/drawingml/2006/picture">
+                  <pic:nvPicPr>
+                    <pic:cNvPr id="471" name="F9069F1.tmp"/>
+                    <pic:cNvPicPr/>
+                  </pic:nvPicPr>
+                  <pic:blipFill>
+                    <a:blip r:embed="rId16">
+                      <a:extLst>
+                        <a:ext uri="{28A0092B-C50C-407E-A947-70E740481C1C}">
+                          <a14:useLocalDpi xmlns:a14="http://schemas.microsoft.com/office/drawing/2010/main" val="0"/>
+                        </a:ext>
+                      </a:extLst>
+                    </a:blip>
+                    <a:stretch>
+                      <a:fillRect/>
+                    </a:stretch>
+                  </pic:blipFill>
+                  <pic:spPr>
+                    <a:xfrm>
+                      <a:off x="0" y="0"/>
+                      <a:ext cx="3467584" cy="2591162"/>
+                    </a:xfrm>
+                    <a:prstGeom prst="rect">
+                      <a:avLst/>
+                    </a:prstGeom>
+                  </pic:spPr>
+                </pic:pic>
+              </a:graphicData>
+            </a:graphic>
+          </wp:inline>
+        </w:drawing>
+      </w:r>
+    </w:p>
+    <w:p/>
+    <w:p>
+      <w:r>
+        <w:rPr>
+          <w:noProof/>
+        </w:rPr>
+        <w:lastRenderedPageBreak/>
+        <w:drawing>
+          <wp:inline distT="0" distB="0" distL="0" distR="0" wp14:anchorId="67701D06" wp14:editId="797E29EE">
+            <wp:extent cx="4163006" cy="5010849"/>
+            <wp:effectExtent l="0" t="0" r="0" b="0"/>
+            <wp:docPr id="472" name="Picture 472" descr="A screenshot of a cell phone&#10;&#10;Description automatically generated"/>
+            <wp:cNvGraphicFramePr>
+              <a:graphicFrameLocks xmlns:a="http://schemas.openxmlformats.org/drawingml/2006/main" noChangeAspect="1"/>
+            </wp:cNvGraphicFramePr>
+            <a:graphic xmlns:a="http://schemas.openxmlformats.org/drawingml/2006/main">
+              <a:graphicData uri="http://schemas.openxmlformats.org/drawingml/2006/picture">
+                <pic:pic xmlns:pic="http://schemas.openxmlformats.org/drawingml/2006/picture">
+                  <pic:nvPicPr>
+                    <pic:cNvPr id="472" name="F90586.tmp"/>
+                    <pic:cNvPicPr/>
+                  </pic:nvPicPr>
+                  <pic:blipFill>
+                    <a:blip r:embed="rId17">
+                      <a:extLst>
+                        <a:ext uri="{28A0092B-C50C-407E-A947-70E740481C1C}">
+                          <a14:useLocalDpi xmlns:a14="http://schemas.microsoft.com/office/drawing/2010/main" val="0"/>
+                        </a:ext>
+                      </a:extLst>
+                    </a:blip>
+                    <a:stretch>
+                      <a:fillRect/>
+                    </a:stretch>
+                  </pic:blipFill>
+                  <pic:spPr>
+                    <a:xfrm>
+                      <a:off x="0" y="0"/>
+                      <a:ext cx="4163006" cy="5010849"/>
+                    </a:xfrm>
+                    <a:prstGeom prst="rect">
+                      <a:avLst/>
+                    </a:prstGeom>
+                  </pic:spPr>
+                </pic:pic>
+              </a:graphicData>
+            </a:graphic>
+          </wp:inline>
+        </w:drawing>
+      </w:r>
+    </w:p>
+    <w:p>
+      <w:r>
+        <w:rPr>
+          <w:noProof/>
+        </w:rPr>
+        <w:drawing>
+          <wp:inline distT="0" distB="0" distL="0" distR="0" wp14:anchorId="0BC9CEF4" wp14:editId="52574755">
+            <wp:extent cx="2952750" cy="3407507"/>
+            <wp:effectExtent l="0" t="0" r="0" b="0"/>
+            <wp:docPr id="473" name="Picture 473" descr="A screenshot of a cell phone&#10;&#10;Description automatically generated"/>
+            <wp:cNvGraphicFramePr>
+              <a:graphicFrameLocks xmlns:a="http://schemas.openxmlformats.org/drawingml/2006/main" noChangeAspect="1"/>
+            </wp:cNvGraphicFramePr>
+            <a:graphic xmlns:a="http://schemas.openxmlformats.org/drawingml/2006/main">
+              <a:graphicData uri="http://schemas.openxmlformats.org/drawingml/2006/picture">
+                <pic:pic xmlns:pic="http://schemas.openxmlformats.org/drawingml/2006/picture">
+                  <pic:nvPicPr>
+                    <pic:cNvPr id="473" name="F906E34.tmp"/>
+                    <pic:cNvPicPr/>
+                  </pic:nvPicPr>
+                  <pic:blipFill rotWithShape="1">
+                    <a:blip r:embed="rId18">
+                      <a:extLst>
+                        <a:ext uri="{28A0092B-C50C-407E-A947-70E740481C1C}">
+                          <a14:useLocalDpi xmlns:a14="http://schemas.microsoft.com/office/drawing/2010/main" val="0"/>
+                        </a:ext>
+                      </a:extLst>
+                    </a:blip>
+                    <a:srcRect b="33996"/>
+                    <a:stretch/>
+                  </pic:blipFill>
+                  <pic:spPr bwMode="auto">
+                    <a:xfrm>
+                      <a:off x="0" y="0"/>
+                      <a:ext cx="2953162" cy="3407982"/>
+                    </a:xfrm>
+                    <a:prstGeom prst="rect">
+                      <a:avLst/>
+                    </a:prstGeom>
+                    <a:ln>
+                      <a:noFill/>
+                    </a:ln>
+                    <a:extLst>
+                      <a:ext uri="{53640926-AAD7-44D8-BBD7-CCE9431645EC}">
+                        <a14:shadowObscured xmlns:a14="http://schemas.microsoft.com/office/drawing/2010/main"/>
+                      </a:ext>
+                    </a:extLst>
+                  </pic:spPr>
+                </pic:pic>
+              </a:graphicData>
+            </a:graphic>
+          </wp:inline>
+        </w:drawing>
+      </w:r>
+    </w:p>
+    <w:p/>
+    <w:p>
+      <w:r>
+        <w:rPr>
+          <w:noProof/>
+        </w:rPr>
+        <w:lastRenderedPageBreak/>
+        <w:drawing>
+          <wp:inline distT="0" distB="0" distL="0" distR="0" wp14:anchorId="61219571" wp14:editId="4208D32C">
+            <wp:extent cx="3362794" cy="5201376"/>
+            <wp:effectExtent l="0" t="0" r="0" b="0"/>
+            <wp:docPr id="474" name="Picture 474" descr="A screenshot of text&#10;&#10;Description automatically generated"/>
+            <wp:cNvGraphicFramePr>
+              <a:graphicFrameLocks xmlns:a="http://schemas.openxmlformats.org/drawingml/2006/main" noChangeAspect="1"/>
+            </wp:cNvGraphicFramePr>
+            <a:graphic xmlns:a="http://schemas.openxmlformats.org/drawingml/2006/main">
+              <a:graphicData uri="http://schemas.openxmlformats.org/drawingml/2006/picture">
+                <pic:pic xmlns:pic="http://schemas.openxmlformats.org/drawingml/2006/picture">
+                  <pic:nvPicPr>
+                    <pic:cNvPr id="474" name="F903C82.tmp"/>
+                    <pic:cNvPicPr/>
+                  </pic:nvPicPr>
+                  <pic:blipFill>
+                    <a:blip r:embed="rId19">
+                      <a:extLst>
+                        <a:ext uri="{28A0092B-C50C-407E-A947-70E740481C1C}">
+                          <a14:useLocalDpi xmlns:a14="http://schemas.microsoft.com/office/drawing/2010/main" val="0"/>
+                        </a:ext>
+                      </a:extLst>
+                    </a:blip>
+                    <a:stretch>
+                      <a:fillRect/>
+                    </a:stretch>
+                  </pic:blipFill>
+                  <pic:spPr>
+                    <a:xfrm>
+                      <a:off x="0" y="0"/>
+                      <a:ext cx="3362794" cy="5201376"/>
+                    </a:xfrm>
+                    <a:prstGeom prst="rect">
+                      <a:avLst/>
+                    </a:prstGeom>
+                  </pic:spPr>
+                </pic:pic>
+              </a:graphicData>
+            </a:graphic>
+          </wp:inline>
+        </w:drawing>
+      </w:r>
+    </w:p>
+    <w:p>
+      <w:r>
+        <w:rPr>
+          <w:noProof/>
+        </w:rPr>
+        <w:drawing>
+          <wp:inline distT="0" distB="0" distL="0" distR="0" wp14:anchorId="117C55E7" wp14:editId="490AECA2">
+            <wp:extent cx="5408741" cy="3360615"/>
+            <wp:effectExtent l="0" t="0" r="0" b="0"/>
+            <wp:docPr id="475" name="Picture 475" descr="A screenshot of a social media post&#10;&#10;Description automatically generated"/>
+            <wp:cNvGraphicFramePr>
+              <a:graphicFrameLocks xmlns:a="http://schemas.openxmlformats.org/drawingml/2006/main" noChangeAspect="1"/>
+            </wp:cNvGraphicFramePr>
+            <a:graphic xmlns:a="http://schemas.openxmlformats.org/drawingml/2006/main">
+              <a:graphicData uri="http://schemas.openxmlformats.org/drawingml/2006/picture">
+                <pic:pic xmlns:pic="http://schemas.openxmlformats.org/drawingml/2006/picture">
+                  <pic:nvPicPr>
+                    <pic:cNvPr id="475" name="F90B23F.tmp"/>
+                    <pic:cNvPicPr/>
+                  </pic:nvPicPr>
+                  <pic:blipFill rotWithShape="1">
+                    <a:blip r:embed="rId20">
+                      <a:extLst>
+                        <a:ext uri="{28A0092B-C50C-407E-A947-70E740481C1C}">
+                          <a14:useLocalDpi xmlns:a14="http://schemas.microsoft.com/office/drawing/2010/main" val="0"/>
+                        </a:ext>
+                      </a:extLst>
+                    </a:blip>
+                    <a:srcRect b="24103"/>
+                    <a:stretch/>
+                  </pic:blipFill>
+                  <pic:spPr bwMode="auto">
+                    <a:xfrm>
+                      <a:off x="0" y="0"/>
+                      <a:ext cx="5410955" cy="3361991"/>
+                    </a:xfrm>
+                    <a:prstGeom prst="rect">
+                      <a:avLst/>
+                    </a:prstGeom>
+                    <a:ln>
+                      <a:noFill/>
+                    </a:ln>
+                    <a:extLst>
+                      <a:ext uri="{53640926-AAD7-44D8-BBD7-CCE9431645EC}">
+                        <a14:shadowObscured xmlns:a14="http://schemas.microsoft.com/office/drawing/2010/main"/>
+                      </a:ext>
+                    </a:extLst>
+                  </pic:spPr>
+                </pic:pic>
+              </a:graphicData>
+            </a:graphic>
+          </wp:inline>
+        </w:drawing>
+      </w:r>
+    </w:p>
+    <w:p>
+      <w:r>
+        <w:rPr>
+          <w:noProof/>
+        </w:rPr>
+        <w:lastRenderedPageBreak/>
+        <w:drawing>
+          <wp:inline distT="0" distB="0" distL="0" distR="0" wp14:anchorId="7FCE692A" wp14:editId="08802DCB">
+            <wp:extent cx="6858000" cy="5148580"/>
+            <wp:effectExtent l="0" t="0" r="0" b="0"/>
+            <wp:docPr id="476" name="Picture 476" descr="A screenshot of a cell phone&#10;&#10;Description automatically generated"/>
+            <wp:cNvGraphicFramePr>
+              <a:graphicFrameLocks xmlns:a="http://schemas.openxmlformats.org/drawingml/2006/main" noChangeAspect="1"/>
+            </wp:cNvGraphicFramePr>
+            <a:graphic xmlns:a="http://schemas.openxmlformats.org/drawingml/2006/main">
+              <a:graphicData uri="http://schemas.openxmlformats.org/drawingml/2006/picture">
+                <pic:pic xmlns:pic="http://schemas.openxmlformats.org/drawingml/2006/picture">
+                  <pic:nvPicPr>
+                    <pic:cNvPr id="476" name="F9086C7.tmp"/>
+                    <pic:cNvPicPr/>
+                  </pic:nvPicPr>
+                  <pic:blipFill>
+                    <a:blip r:embed="rId21">
+                      <a:extLst>
+                        <a:ext uri="{28A0092B-C50C-407E-A947-70E740481C1C}">
+                          <a14:useLocalDpi xmlns:a14="http://schemas.microsoft.com/office/drawing/2010/main" val="0"/>
+                        </a:ext>
+                      </a:extLst>
+                    </a:blip>
+                    <a:stretch>
+                      <a:fillRect/>
+                    </a:stretch>
+                  </pic:blipFill>
+                  <pic:spPr>
+                    <a:xfrm>
+                      <a:off x="0" y="0"/>
+                      <a:ext cx="6858000" cy="5148580"/>
+                    </a:xfrm>
+                    <a:prstGeom prst="rect">
+                      <a:avLst/>
+                    </a:prstGeom>
+                  </pic:spPr>
+                </pic:pic>
+              </a:graphicData>
+            </a:graphic>
+          </wp:inline>
+        </w:drawing>
+      </w:r>
+    </w:p>
+    <w:p>
+      <w:r>
+        <w:rPr>
+          <w:noProof/>
+        </w:rPr>
+        <w:drawing>
+          <wp:inline distT="0" distB="0" distL="0" distR="0" wp14:anchorId="427A4EB4" wp14:editId="7E1CB86F">
+            <wp:extent cx="6858000" cy="3365500"/>
+            <wp:effectExtent l="0" t="0" r="0" b="0"/>
+            <wp:docPr id="477" name="Picture 477" descr="A screenshot of a social media post&#10;&#10;Description automatically generated"/>
+            <wp:cNvGraphicFramePr>
+              <a:graphicFrameLocks xmlns:a="http://schemas.openxmlformats.org/drawingml/2006/main" noChangeAspect="1"/>
+            </wp:cNvGraphicFramePr>
+            <a:graphic xmlns:a="http://schemas.openxmlformats.org/drawingml/2006/main">
+              <a:graphicData uri="http://schemas.openxmlformats.org/drawingml/2006/picture">
+                <pic:pic xmlns:pic="http://schemas.openxmlformats.org/drawingml/2006/picture">
+                  <pic:nvPicPr>
+                    <pic:cNvPr id="477" name="F904F1.tmp"/>
+                    <pic:cNvPicPr/>
+                  </pic:nvPicPr>
+                  <pic:blipFill>
+                    <a:blip r:embed="rId22">
+                      <a:extLst>
+                        <a:ext uri="{28A0092B-C50C-407E-A947-70E740481C1C}">
+                          <a14:useLocalDpi xmlns:a14="http://schemas.microsoft.com/office/drawing/2010/main" val="0"/>
+                        </a:ext>
+                      </a:extLst>
+                    </a:blip>
+                    <a:stretch>
+                      <a:fillRect/>
+                    </a:stretch>
+                  </pic:blipFill>
+                  <pic:spPr>
+                    <a:xfrm>
+                      <a:off x="0" y="0"/>
+                      <a:ext cx="6858000" cy="3365500"/>
+                    </a:xfrm>
+                    <a:prstGeom prst="rect">
+                      <a:avLst/>
+                    </a:prstGeom>
+                  </pic:spPr>
+                </pic:pic>
+              </a:graphicData>
+            </a:graphic>
+          </wp:inline>
+        </w:drawing>
+      </w:r>
+    </w:p>
+    <w:p/>
     <w:sectPr>
-      <w:footerReference w:type="even" r:id="rId15"/>
-      <w:footerReference w:type="default" r:id="rId16"/>
+      <w:footerReference w:type="even" r:id="rId23"/>
+      <w:footerReference w:type="default" r:id="rId24"/>
       <w:pgSz w:w="12240" w:h="15840" w:code="1"/>
       <w:pgMar w:top="720" w:right="720" w:bottom="720" w:left="720" w:header="720" w:footer="720" w:gutter="0"/>
       <w:pgNumType w:start="0"/>

</xml_diff>

<commit_message>
added generate bill procedure
</commit_message>
<xml_diff>
--- a/Project Report.docx
+++ b/Project Report.docx
@@ -1026,7 +1026,7 @@
           </mc:Choice>
           <mc:Fallback>
             <w:pict>
-              <v:shapetype w14:anchorId="4040517E" id="_x0000_t75" coordsize="21600,21600" o:spt="75" o:preferrelative="t" path="m@4@5l@4@11@9@11@9@5xe" filled="f" stroked="f">
+              <v:shapetype w14:anchorId="622478D6" id="_x0000_t75" coordsize="21600,21600" o:spt="75" o:preferrelative="t" path="m@4@5l@4@11@9@11@9@5xe" filled="f" stroked="f">
                 <v:stroke joinstyle="miter"/>
                 <v:formulas>
                   <v:f eqn="if lineDrawn pixelLineWidth 0"/>
@@ -6194,9 +6194,135 @@
         <w:t>Generate Bill</w:t>
       </w:r>
     </w:p>
+    <w:p>
+      <w:pPr>
+        <w:ind w:left="360" w:firstLine="720"/>
+      </w:pPr>
+      <w:r>
+        <w:t>Making payments is slightly different in the pharmacy as customers</w:t>
+      </w:r>
+      <w:r>
+        <w:t xml:space="preserve"> may</w:t>
+      </w:r>
+      <w:r>
+        <w:t xml:space="preserve"> have insurance that supports co-payment. It means that insurance company pays a part of the bill while the patient pays rest of it. The data is stored in the database in the insurance table. </w:t>
+      </w:r>
+    </w:p>
+    <w:p>
+      <w:pPr>
+        <w:ind w:left="360" w:firstLine="720"/>
+      </w:pPr>
+      <w:r>
+        <w:t>When the bill is generated, total amount is calculated based on ordered drugs and then copayment and customer payment is automatically calculated.</w:t>
+      </w:r>
+    </w:p>
+    <w:p>
+      <w:r>
+        <w:rPr>
+          <w:noProof/>
+        </w:rPr>
+        <w:drawing>
+          <wp:inline distT="0" distB="0" distL="0" distR="0" wp14:anchorId="56D5EAF1" wp14:editId="632E4943">
+            <wp:extent cx="5591955" cy="4182059"/>
+            <wp:effectExtent l="0" t="0" r="0" b="0"/>
+            <wp:docPr id="478" name="Picture 478" descr="A screenshot of a cell phone&#10;&#10;Description automatically generated"/>
+            <wp:cNvGraphicFramePr>
+              <a:graphicFrameLocks xmlns:a="http://schemas.openxmlformats.org/drawingml/2006/main" noChangeAspect="1"/>
+            </wp:cNvGraphicFramePr>
+            <a:graphic xmlns:a="http://schemas.openxmlformats.org/drawingml/2006/main">
+              <a:graphicData uri="http://schemas.openxmlformats.org/drawingml/2006/picture">
+                <pic:pic xmlns:pic="http://schemas.openxmlformats.org/drawingml/2006/picture">
+                  <pic:nvPicPr>
+                    <pic:cNvPr id="478" name="F9013EB.tmp"/>
+                    <pic:cNvPicPr/>
+                  </pic:nvPicPr>
+                  <pic:blipFill>
+                    <a:blip r:embed="rId23">
+                      <a:extLst>
+                        <a:ext uri="{28A0092B-C50C-407E-A947-70E740481C1C}">
+                          <a14:useLocalDpi xmlns:a14="http://schemas.microsoft.com/office/drawing/2010/main" val="0"/>
+                        </a:ext>
+                      </a:extLst>
+                    </a:blip>
+                    <a:stretch>
+                      <a:fillRect/>
+                    </a:stretch>
+                  </pic:blipFill>
+                  <pic:spPr>
+                    <a:xfrm>
+                      <a:off x="0" y="0"/>
+                      <a:ext cx="5591955" cy="4182059"/>
+                    </a:xfrm>
+                    <a:prstGeom prst="rect">
+                      <a:avLst/>
+                    </a:prstGeom>
+                  </pic:spPr>
+                </pic:pic>
+              </a:graphicData>
+            </a:graphic>
+          </wp:inline>
+        </w:drawing>
+      </w:r>
+    </w:p>
+    <w:p>
+      <w:r>
+        <w:rPr>
+          <w:noProof/>
+        </w:rPr>
+        <w:drawing>
+          <wp:inline distT="0" distB="0" distL="0" distR="0" wp14:anchorId="1CCCC5DC" wp14:editId="17BA9EDD">
+            <wp:extent cx="6496049" cy="1749425"/>
+            <wp:effectExtent l="0" t="0" r="0" b="0"/>
+            <wp:docPr id="479" name="Picture 479" descr="A screenshot of a cell phone&#10;&#10;Description automatically generated"/>
+            <wp:cNvGraphicFramePr>
+              <a:graphicFrameLocks xmlns:a="http://schemas.openxmlformats.org/drawingml/2006/main" noChangeAspect="1"/>
+            </wp:cNvGraphicFramePr>
+            <a:graphic xmlns:a="http://schemas.openxmlformats.org/drawingml/2006/main">
+              <a:graphicData uri="http://schemas.openxmlformats.org/drawingml/2006/picture">
+                <pic:pic xmlns:pic="http://schemas.openxmlformats.org/drawingml/2006/picture">
+                  <pic:nvPicPr>
+                    <pic:cNvPr id="479" name="F90B04B.tmp"/>
+                    <pic:cNvPicPr/>
+                  </pic:nvPicPr>
+                  <pic:blipFill rotWithShape="1">
+                    <a:blip r:embed="rId24">
+                      <a:extLst>
+                        <a:ext uri="{28A0092B-C50C-407E-A947-70E740481C1C}">
+                          <a14:useLocalDpi xmlns:a14="http://schemas.microsoft.com/office/drawing/2010/main" val="0"/>
+                        </a:ext>
+                      </a:extLst>
+                    </a:blip>
+                    <a:srcRect t="10407"/>
+                    <a:stretch/>
+                  </pic:blipFill>
+                  <pic:spPr bwMode="auto">
+                    <a:xfrm>
+                      <a:off x="0" y="0"/>
+                      <a:ext cx="6496957" cy="1749670"/>
+                    </a:xfrm>
+                    <a:prstGeom prst="rect">
+                      <a:avLst/>
+                    </a:prstGeom>
+                    <a:ln>
+                      <a:noFill/>
+                    </a:ln>
+                    <a:extLst>
+                      <a:ext uri="{53640926-AAD7-44D8-BBD7-CCE9431645EC}">
+                        <a14:shadowObscured xmlns:a14="http://schemas.microsoft.com/office/drawing/2010/main"/>
+                      </a:ext>
+                    </a:extLst>
+                  </pic:spPr>
+                </pic:pic>
+              </a:graphicData>
+            </a:graphic>
+          </wp:inline>
+        </w:drawing>
+      </w:r>
+    </w:p>
+    <w:p/>
     <w:sectPr>
-      <w:footerReference w:type="even" r:id="rId23"/>
-      <w:footerReference w:type="default" r:id="rId24"/>
+      <w:footerReference w:type="even" r:id="rId25"/>
+      <w:footerReference w:type="default" r:id="rId26"/>
       <w:pgSz w:w="12240" w:h="15840" w:code="1"/>
       <w:pgMar w:top="720" w:right="720" w:bottom="720" w:left="720" w:header="720" w:footer="720" w:gutter="0"/>
       <w:pgNumType w:start="0"/>

</xml_diff>

<commit_message>
added report expiring drugs procedure
</commit_message>
<xml_diff>
--- a/Project Report.docx
+++ b/Project Report.docx
@@ -1026,7 +1026,7 @@
           </mc:Choice>
           <mc:Fallback>
             <w:pict>
-              <v:shapetype w14:anchorId="622478D6" id="_x0000_t75" coordsize="21600,21600" o:spt="75" o:preferrelative="t" path="m@4@5l@4@11@9@11@9@5xe" filled="f" stroked="f">
+              <v:shapetype w14:anchorId="5C73F814" id="_x0000_t75" coordsize="21600,21600" o:spt="75" o:preferrelative="t" path="m@4@5l@4@11@9@11@9@5xe" filled="f" stroked="f">
                 <v:stroke joinstyle="miter"/>
                 <v:formulas>
                   <v:f eqn="if lineDrawn pixelLineWidth 0"/>
@@ -6319,10 +6319,84 @@
         </w:drawing>
       </w:r>
     </w:p>
+    <w:p>
+      <w:pPr>
+        <w:pStyle w:val="Heading2"/>
+        <w:numPr>
+          <w:ilvl w:val="0"/>
+          <w:numId w:val="20"/>
+        </w:numPr>
+      </w:pPr>
+      <w:r>
+        <w:lastRenderedPageBreak/>
+        <w:t>Report Expiring Drugs</w:t>
+      </w:r>
+    </w:p>
+    <w:p>
+      <w:pPr>
+        <w:ind w:left="360" w:firstLine="720"/>
+      </w:pPr>
+      <w:r>
+        <w:t>Any drugs that are going to expire within 60 days are displayed on screen along with their quantity and batch number.</w:t>
+      </w:r>
+    </w:p>
+    <w:p>
+      <w:r>
+        <w:rPr>
+          <w:noProof/>
+        </w:rPr>
+        <w:drawing>
+          <wp:inline distT="0" distB="0" distL="0" distR="0" wp14:anchorId="273F0EB4" wp14:editId="2D649FE6">
+            <wp:extent cx="4839375" cy="2152950"/>
+            <wp:effectExtent l="0" t="0" r="0" b="0"/>
+            <wp:docPr id="480" name="Picture 480" descr="A screenshot of a cell phone&#10;&#10;Description automatically generated"/>
+            <wp:cNvGraphicFramePr>
+              <a:graphicFrameLocks xmlns:a="http://schemas.openxmlformats.org/drawingml/2006/main" noChangeAspect="1"/>
+            </wp:cNvGraphicFramePr>
+            <a:graphic xmlns:a="http://schemas.openxmlformats.org/drawingml/2006/main">
+              <a:graphicData uri="http://schemas.openxmlformats.org/drawingml/2006/picture">
+                <pic:pic xmlns:pic="http://schemas.openxmlformats.org/drawingml/2006/picture">
+                  <pic:nvPicPr>
+                    <pic:cNvPr id="480" name="F90F887.tmp"/>
+                    <pic:cNvPicPr/>
+                  </pic:nvPicPr>
+                  <pic:blipFill>
+                    <a:blip r:embed="rId25">
+                      <a:extLst>
+                        <a:ext uri="{28A0092B-C50C-407E-A947-70E740481C1C}">
+                          <a14:useLocalDpi xmlns:a14="http://schemas.microsoft.com/office/drawing/2010/main" val="0"/>
+                        </a:ext>
+                      </a:extLst>
+                    </a:blip>
+                    <a:stretch>
+                      <a:fillRect/>
+                    </a:stretch>
+                  </pic:blipFill>
+                  <pic:spPr>
+                    <a:xfrm>
+                      <a:off x="0" y="0"/>
+                      <a:ext cx="4839375" cy="2152950"/>
+                    </a:xfrm>
+                    <a:prstGeom prst="rect">
+                      <a:avLst/>
+                    </a:prstGeom>
+                  </pic:spPr>
+                </pic:pic>
+              </a:graphicData>
+            </a:graphic>
+          </wp:inline>
+        </w:drawing>
+      </w:r>
+    </w:p>
     <w:p/>
+    <w:p>
+      <w:pPr>
+        <w:pStyle w:val="Heading1"/>
+      </w:pPr>
+    </w:p>
     <w:sectPr>
-      <w:footerReference w:type="even" r:id="rId25"/>
-      <w:footerReference w:type="default" r:id="rId26"/>
+      <w:footerReference w:type="even" r:id="rId26"/>
+      <w:footerReference w:type="default" r:id="rId27"/>
       <w:pgSz w:w="12240" w:h="15840" w:code="1"/>
       <w:pgMar w:top="720" w:right="720" w:bottom="720" w:left="720" w:header="720" w:footer="720" w:gutter="0"/>
       <w:pgNumType w:start="0"/>
@@ -6801,7 +6875,7 @@
   <w:abstractNum w:abstractNumId="5" w15:restartNumberingAfterBreak="0">
     <w:nsid w:val="04EF06A8"/>
     <w:multiLevelType w:val="hybridMultilevel"/>
-    <w:tmpl w:val="3FE24FC6"/>
+    <w:tmpl w:val="81202A4A"/>
     <w:lvl w:ilvl="0" w:tplc="04090001">
       <w:start w:val="1"/>
       <w:numFmt w:val="bullet"/>

</xml_diff>

<commit_message>
added send notifications procedure
</commit_message>
<xml_diff>
--- a/Project Report.docx
+++ b/Project Report.docx
@@ -1026,7 +1026,7 @@
           </mc:Choice>
           <mc:Fallback>
             <w:pict>
-              <v:shapetype w14:anchorId="5C73F814" id="_x0000_t75" coordsize="21600,21600" o:spt="75" o:preferrelative="t" path="m@4@5l@4@11@9@11@9@5xe" filled="f" stroked="f">
+              <v:shapetype w14:anchorId="623536C7" id="_x0000_t75" coordsize="21600,21600" o:spt="75" o:preferrelative="t" path="m@4@5l@4@11@9@11@9@5xe" filled="f" stroked="f">
                 <v:stroke joinstyle="miter"/>
                 <v:formulas>
                   <v:f eqn="if lineDrawn pixelLineWidth 0"/>
@@ -6388,15 +6388,82 @@
         </w:drawing>
       </w:r>
     </w:p>
-    <w:p/>
+    <w:p>
+      <w:pPr>
+        <w:pStyle w:val="Heading2"/>
+        <w:numPr>
+          <w:ilvl w:val="0"/>
+          <w:numId w:val="20"/>
+        </w:numPr>
+      </w:pPr>
+      <w:r>
+        <w:t>Send Notifications</w:t>
+      </w:r>
+    </w:p>
+    <w:p>
+      <w:pPr>
+        <w:ind w:left="360" w:firstLine="720"/>
+      </w:pPr>
+      <w:r>
+        <w:t>Sending of notifications is recorded in “EMPLOYEE_NOTIFICATION” relation. We are assuming that a third party tool will pick notifications from there and send to the relevant employees. Email/Text is out of scope for the project.</w:t>
+      </w:r>
+    </w:p>
+    <w:p>
+      <w:r>
+        <w:rPr>
+          <w:noProof/>
+        </w:rPr>
+        <w:drawing>
+          <wp:inline distT="0" distB="0" distL="0" distR="0" wp14:anchorId="106BD1DF" wp14:editId="41ACFC0C">
+            <wp:extent cx="5439534" cy="3143689"/>
+            <wp:effectExtent l="0" t="0" r="0" b="0"/>
+            <wp:docPr id="481" name="Picture 481" descr="A screenshot of a cell phone&#10;&#10;Description automatically generated"/>
+            <wp:cNvGraphicFramePr>
+              <a:graphicFrameLocks xmlns:a="http://schemas.openxmlformats.org/drawingml/2006/main" noChangeAspect="1"/>
+            </wp:cNvGraphicFramePr>
+            <a:graphic xmlns:a="http://schemas.openxmlformats.org/drawingml/2006/main">
+              <a:graphicData uri="http://schemas.openxmlformats.org/drawingml/2006/picture">
+                <pic:pic xmlns:pic="http://schemas.openxmlformats.org/drawingml/2006/picture">
+                  <pic:nvPicPr>
+                    <pic:cNvPr id="481" name="F907376.tmp"/>
+                    <pic:cNvPicPr/>
+                  </pic:nvPicPr>
+                  <pic:blipFill>
+                    <a:blip r:embed="rId26">
+                      <a:extLst>
+                        <a:ext uri="{28A0092B-C50C-407E-A947-70E740481C1C}">
+                          <a14:useLocalDpi xmlns:a14="http://schemas.microsoft.com/office/drawing/2010/main" val="0"/>
+                        </a:ext>
+                      </a:extLst>
+                    </a:blip>
+                    <a:stretch>
+                      <a:fillRect/>
+                    </a:stretch>
+                  </pic:blipFill>
+                  <pic:spPr>
+                    <a:xfrm>
+                      <a:off x="0" y="0"/>
+                      <a:ext cx="5439534" cy="3143689"/>
+                    </a:xfrm>
+                    <a:prstGeom prst="rect">
+                      <a:avLst/>
+                    </a:prstGeom>
+                  </pic:spPr>
+                </pic:pic>
+              </a:graphicData>
+            </a:graphic>
+          </wp:inline>
+        </w:drawing>
+      </w:r>
+    </w:p>
     <w:p>
       <w:pPr>
         <w:pStyle w:val="Heading1"/>
       </w:pPr>
     </w:p>
     <w:sectPr>
-      <w:footerReference w:type="even" r:id="rId26"/>
-      <w:footerReference w:type="default" r:id="rId27"/>
+      <w:footerReference w:type="even" r:id="rId27"/>
+      <w:footerReference w:type="default" r:id="rId28"/>
       <w:pgSz w:w="12240" w:h="15840" w:code="1"/>
       <w:pgMar w:top="720" w:right="720" w:bottom="720" w:left="720" w:header="720" w:footer="720" w:gutter="0"/>
       <w:pgNumType w:start="0"/>

</xml_diff>

<commit_message>
added low stock alert
</commit_message>
<xml_diff>
--- a/Project Report.docx
+++ b/Project Report.docx
@@ -1026,7 +1026,7 @@
           </mc:Choice>
           <mc:Fallback>
             <w:pict>
-              <v:shapetype w14:anchorId="4B3FA0CE" id="_x0000_t75" coordsize="21600,21600" o:spt="75" o:preferrelative="t" path="m@4@5l@4@11@9@11@9@5xe" filled="f" stroked="f">
+              <v:shapetype w14:anchorId="13777E13" id="_x0000_t75" coordsize="21600,21600" o:spt="75" o:preferrelative="t" path="m@4@5l@4@11@9@11@9@5xe" filled="f" stroked="f">
                 <v:stroke joinstyle="miter"/>
                 <v:formulas>
                   <v:f eqn="if lineDrawn pixelLineWidth 0"/>
@@ -6479,15 +6479,84 @@
         <w:t>Triggers</w:t>
       </w:r>
     </w:p>
+    <w:p>
+      <w:pPr>
+        <w:pStyle w:val="Heading2"/>
+        <w:numPr>
+          <w:ilvl w:val="0"/>
+          <w:numId w:val="20"/>
+        </w:numPr>
+      </w:pPr>
+      <w:r>
+        <w:t>Low Stock Alert</w:t>
+      </w:r>
+    </w:p>
+    <w:p>
+      <w:pPr>
+        <w:ind w:left="360" w:firstLine="720"/>
+      </w:pPr>
+      <w:r>
+        <w:t xml:space="preserve">Low stock notification can be automatically sent when adding a medicine to the order makes the quantity too low for a medicine.  </w:t>
+      </w:r>
+    </w:p>
+    <w:p>
+      <w:r>
+        <w:rPr>
+          <w:noProof/>
+        </w:rPr>
+        <w:drawing>
+          <wp:inline distT="0" distB="0" distL="0" distR="0" wp14:anchorId="0093BB3F" wp14:editId="76C08B9C">
+            <wp:extent cx="6858000" cy="2351405"/>
+            <wp:effectExtent l="0" t="0" r="0" b="0"/>
+            <wp:docPr id="482" name="Picture 482" descr="A screenshot of a social media post&#10;&#10;Description automatically generated"/>
+            <wp:cNvGraphicFramePr>
+              <a:graphicFrameLocks xmlns:a="http://schemas.openxmlformats.org/drawingml/2006/main" noChangeAspect="1"/>
+            </wp:cNvGraphicFramePr>
+            <a:graphic xmlns:a="http://schemas.openxmlformats.org/drawingml/2006/main">
+              <a:graphicData uri="http://schemas.openxmlformats.org/drawingml/2006/picture">
+                <pic:pic xmlns:pic="http://schemas.openxmlformats.org/drawingml/2006/picture">
+                  <pic:nvPicPr>
+                    <pic:cNvPr id="482" name="F90C24F.tmp"/>
+                    <pic:cNvPicPr/>
+                  </pic:nvPicPr>
+                  <pic:blipFill>
+                    <a:blip r:embed="rId27">
+                      <a:extLst>
+                        <a:ext uri="{28A0092B-C50C-407E-A947-70E740481C1C}">
+                          <a14:useLocalDpi xmlns:a14="http://schemas.microsoft.com/office/drawing/2010/main" val="0"/>
+                        </a:ext>
+                      </a:extLst>
+                    </a:blip>
+                    <a:stretch>
+                      <a:fillRect/>
+                    </a:stretch>
+                  </pic:blipFill>
+                  <pic:spPr>
+                    <a:xfrm>
+                      <a:off x="0" y="0"/>
+                      <a:ext cx="6858000" cy="2351405"/>
+                    </a:xfrm>
+                    <a:prstGeom prst="rect">
+                      <a:avLst/>
+                    </a:prstGeom>
+                  </pic:spPr>
+                </pic:pic>
+              </a:graphicData>
+            </a:graphic>
+          </wp:inline>
+        </w:drawing>
+      </w:r>
+    </w:p>
     <w:p/>
+    <w:p/>
     <w:p>
       <w:pPr>
         <w:pStyle w:val="Heading1"/>
       </w:pPr>
     </w:p>
     <w:sectPr>
-      <w:footerReference w:type="even" r:id="rId27"/>
-      <w:footerReference w:type="default" r:id="rId28"/>
+      <w:footerReference w:type="even" r:id="rId28"/>
+      <w:footerReference w:type="default" r:id="rId29"/>
       <w:pgSz w:w="12240" w:h="15840" w:code="1"/>
       <w:pgMar w:top="720" w:right="720" w:bottom="720" w:left="720" w:header="720" w:footer="720" w:gutter="0"/>
       <w:pgNumType w:start="0"/>
@@ -6966,7 +7035,7 @@
   <w:abstractNum w:abstractNumId="5" w15:restartNumberingAfterBreak="0">
     <w:nsid w:val="04EF06A8"/>
     <w:multiLevelType w:val="hybridMultilevel"/>
-    <w:tmpl w:val="81202A4A"/>
+    <w:tmpl w:val="811A437A"/>
     <w:lvl w:ilvl="0" w:tplc="04090001">
       <w:start w:val="1"/>
       <w:numFmt w:val="bullet"/>

</xml_diff>

<commit_message>
added two triggers for employee validation
</commit_message>
<xml_diff>
--- a/Project Report.docx
+++ b/Project Report.docx
@@ -678,13 +678,8 @@
           <w:numId w:val="21"/>
         </w:numPr>
       </w:pPr>
-      <w:proofErr w:type="spellStart"/>
-      <w:r>
-        <w:t>CPhT</w:t>
-      </w:r>
-      <w:proofErr w:type="spellEnd"/>
-      <w:r>
-        <w:t xml:space="preserve"> (Certified Pharmacy Technician)</w:t>
+      <w:r>
+        <w:t>CPhT (Certified Pharmacy Technician)</w:t>
       </w:r>
     </w:p>
     <w:p>
@@ -1026,7 +1021,7 @@
           </mc:Choice>
           <mc:Fallback>
             <w:pict>
-              <v:shapetype w14:anchorId="13777E13" id="_x0000_t75" coordsize="21600,21600" o:spt="75" o:preferrelative="t" path="m@4@5l@4@11@9@11@9@5xe" filled="f" stroked="f">
+              <v:shapetype w14:anchorId="37D89ED2" id="_x0000_t75" coordsize="21600,21600" o:spt="75" o:preferrelative="t" path="m@4@5l@4@11@9@11@9@5xe" filled="f" stroked="f">
                 <v:stroke joinstyle="miter"/>
                 <v:formulas>
                   <v:f eqn="if lineDrawn pixelLineWidth 0"/>
@@ -3563,7 +3558,6 @@
                 <w:color w:val="000000"/>
               </w:rPr>
             </w:pPr>
-            <w:proofErr w:type="spellStart"/>
             <w:r>
               <w:rPr>
                 <w:rFonts w:ascii="Calibri" w:eastAsia="Times New Roman" w:hAnsi="Calibri"/>
@@ -3571,7 +3565,6 @@
               </w:rPr>
               <w:t>EmployeeID</w:t>
             </w:r>
-            <w:proofErr w:type="spellEnd"/>
           </w:p>
         </w:tc>
         <w:tc>
@@ -4188,7 +4181,6 @@
                 <w:u w:val="single"/>
               </w:rPr>
             </w:pPr>
-            <w:proofErr w:type="spellStart"/>
             <w:r>
               <w:rPr>
                 <w:rFonts w:ascii="Calibri" w:eastAsia="Times New Roman" w:hAnsi="Calibri"/>
@@ -4197,7 +4189,6 @@
               </w:rPr>
               <w:t>CustomerSSN</w:t>
             </w:r>
-            <w:proofErr w:type="spellEnd"/>
           </w:p>
         </w:tc>
         <w:tc>
@@ -5308,7 +5299,6 @@
                 <w:color w:val="000000"/>
               </w:rPr>
             </w:pPr>
-            <w:proofErr w:type="spellStart"/>
             <w:r>
               <w:rPr>
                 <w:rFonts w:ascii="Calibri" w:eastAsia="Times New Roman" w:hAnsi="Calibri"/>
@@ -5316,17 +5306,7 @@
                 <w:bCs/>
                 <w:color w:val="000000"/>
               </w:rPr>
-              <w:t>Employee_Disposed</w:t>
-            </w:r>
-            <w:proofErr w:type="spellEnd"/>
-            <w:r>
-              <w:rPr>
-                <w:rFonts w:ascii="Calibri" w:eastAsia="Times New Roman" w:hAnsi="Calibri"/>
-                <w:b/>
-                <w:bCs/>
-                <w:color w:val="000000"/>
-              </w:rPr>
-              <w:t xml:space="preserve"> Drugs</w:t>
+              <w:t>Employee_Disposed Drugs</w:t>
             </w:r>
           </w:p>
         </w:tc>
@@ -5516,29 +5496,13 @@
         <w:spacing w:after="0"/>
       </w:pPr>
       <w:r>
-        <w:t xml:space="preserve">Foreign Key: </w:t>
-      </w:r>
-      <w:proofErr w:type="spellStart"/>
-      <w:r>
-        <w:t>Employee_Disposed</w:t>
-      </w:r>
-      <w:proofErr w:type="spellEnd"/>
-      <w:r>
-        <w:t xml:space="preserve"> Drugs(Employee ID) </w:t>
+        <w:t xml:space="preserve">Foreign Key: Employee_Disposed Drugs(Employee ID) </w:t>
       </w:r>
       <w:r>
         <w:sym w:font="Wingdings" w:char="F0E0"/>
       </w:r>
       <w:r>
-        <w:t xml:space="preserve"> Employee (Employee ID), </w:t>
-      </w:r>
-      <w:proofErr w:type="spellStart"/>
-      <w:r>
-        <w:t>Employee_Disposed</w:t>
-      </w:r>
-      <w:proofErr w:type="spellEnd"/>
-      <w:r>
-        <w:t xml:space="preserve"> Drugs(Drug Name, Batch Number) </w:t>
+        <w:t xml:space="preserve"> Employee (Employee ID), Employee_Disposed Drugs(Drug Name, Batch Number) </w:t>
       </w:r>
       <w:r>
         <w:sym w:font="Wingdings" w:char="F0E0"/>
@@ -5686,13 +5650,8 @@
       <w:pPr>
         <w:spacing w:after="0"/>
       </w:pPr>
-      <w:proofErr w:type="spellStart"/>
-      <w:r>
-        <w:t>Foregin</w:t>
-      </w:r>
-      <w:proofErr w:type="spellEnd"/>
-      <w:r>
-        <w:t xml:space="preserve"> Key: Employee Notification(Employee ID) </w:t>
+      <w:r>
+        <w:t xml:space="preserve">Foregin Key: Employee Notification(Employee ID) </w:t>
       </w:r>
       <w:r>
         <w:sym w:font="Wingdings" w:char="F0E0"/>
@@ -6480,6 +6439,12 @@
       </w:r>
     </w:p>
     <w:p>
+      <w:r>
+        <w:tab/>
+        <w:t>We have a total of 3 triggers for following 2 tasks:</w:t>
+      </w:r>
+    </w:p>
+    <w:p>
       <w:pPr>
         <w:pStyle w:val="Heading2"/>
         <w:numPr>
@@ -6547,16 +6512,194 @@
         </w:drawing>
       </w:r>
     </w:p>
+    <w:p>
+      <w:pPr>
+        <w:pStyle w:val="Heading2"/>
+        <w:numPr>
+          <w:ilvl w:val="0"/>
+          <w:numId w:val="20"/>
+        </w:numPr>
+      </w:pPr>
+      <w:r>
+        <w:t>Employee Validation</w:t>
+      </w:r>
+    </w:p>
+    <w:p>
+      <w:pPr>
+        <w:ind w:left="360" w:firstLine="720"/>
+      </w:pPr>
+      <w:r>
+        <w:t>When an employee is added, the employee type should be one of:</w:t>
+      </w:r>
+      <w:r>
+        <w:t xml:space="preserve"> </w:t>
+      </w:r>
+    </w:p>
+    <w:p>
+      <w:pPr>
+        <w:pStyle w:val="ListParagraph"/>
+        <w:numPr>
+          <w:ilvl w:val="0"/>
+          <w:numId w:val="27"/>
+        </w:numPr>
+      </w:pPr>
+      <w:r>
+        <w:t>Pharmacist</w:t>
+      </w:r>
+    </w:p>
+    <w:p>
+      <w:pPr>
+        <w:pStyle w:val="ListParagraph"/>
+        <w:numPr>
+          <w:ilvl w:val="0"/>
+          <w:numId w:val="27"/>
+        </w:numPr>
+      </w:pPr>
+      <w:r>
+        <w:t>CPhT</w:t>
+      </w:r>
+    </w:p>
+    <w:p>
+      <w:pPr>
+        <w:pStyle w:val="ListParagraph"/>
+        <w:numPr>
+          <w:ilvl w:val="0"/>
+          <w:numId w:val="27"/>
+        </w:numPr>
+      </w:pPr>
+      <w:r>
+        <w:t>Intern</w:t>
+      </w:r>
+    </w:p>
+    <w:p>
+      <w:pPr>
+        <w:pStyle w:val="ListParagraph"/>
+        <w:numPr>
+          <w:ilvl w:val="0"/>
+          <w:numId w:val="27"/>
+        </w:numPr>
+      </w:pPr>
+      <w:r>
+        <w:t>Cashier</w:t>
+      </w:r>
+    </w:p>
+    <w:p>
+      <w:pPr>
+        <w:ind w:left="360" w:firstLine="720"/>
+      </w:pPr>
+      <w:r>
+        <w:t>Except cashier, every other role requires a license.</w:t>
+      </w:r>
+      <w:r>
+        <w:t xml:space="preserve"> </w:t>
+      </w:r>
+    </w:p>
+    <w:p>
+      <w:pPr>
+        <w:ind w:left="360" w:firstLine="720"/>
+      </w:pPr>
+    </w:p>
+    <w:p>
+      <w:r>
+        <w:rPr>
+          <w:noProof/>
+        </w:rPr>
+        <w:drawing>
+          <wp:inline distT="0" distB="0" distL="0" distR="0" wp14:anchorId="22C96D9E" wp14:editId="00458004">
+            <wp:extent cx="6858000" cy="2670175"/>
+            <wp:effectExtent l="0" t="0" r="0" b="0"/>
+            <wp:docPr id="483" name="Picture 483" descr="A screenshot of a social media post&#10;&#10;Description automatically generated"/>
+            <wp:cNvGraphicFramePr>
+              <a:graphicFrameLocks xmlns:a="http://schemas.openxmlformats.org/drawingml/2006/main" noChangeAspect="1"/>
+            </wp:cNvGraphicFramePr>
+            <a:graphic xmlns:a="http://schemas.openxmlformats.org/drawingml/2006/main">
+              <a:graphicData uri="http://schemas.openxmlformats.org/drawingml/2006/picture">
+                <pic:pic xmlns:pic="http://schemas.openxmlformats.org/drawingml/2006/picture">
+                  <pic:nvPicPr>
+                    <pic:cNvPr id="483" name="F90980C.tmp"/>
+                    <pic:cNvPicPr/>
+                  </pic:nvPicPr>
+                  <pic:blipFill>
+                    <a:blip r:embed="rId28">
+                      <a:extLst>
+                        <a:ext uri="{28A0092B-C50C-407E-A947-70E740481C1C}">
+                          <a14:useLocalDpi xmlns:a14="http://schemas.microsoft.com/office/drawing/2010/main" val="0"/>
+                        </a:ext>
+                      </a:extLst>
+                    </a:blip>
+                    <a:stretch>
+                      <a:fillRect/>
+                    </a:stretch>
+                  </pic:blipFill>
+                  <pic:spPr>
+                    <a:xfrm>
+                      <a:off x="0" y="0"/>
+                      <a:ext cx="6858000" cy="2670175"/>
+                    </a:xfrm>
+                    <a:prstGeom prst="rect">
+                      <a:avLst/>
+                    </a:prstGeom>
+                  </pic:spPr>
+                </pic:pic>
+              </a:graphicData>
+            </a:graphic>
+          </wp:inline>
+        </w:drawing>
+      </w:r>
+    </w:p>
     <w:p/>
-    <w:p/>
-    <w:p>
-      <w:pPr>
-        <w:pStyle w:val="Heading1"/>
-      </w:pPr>
+    <w:p>
+      <w:r>
+        <w:rPr>
+          <w:noProof/>
+        </w:rPr>
+        <w:lastRenderedPageBreak/>
+        <w:drawing>
+          <wp:inline distT="0" distB="0" distL="0" distR="0" wp14:anchorId="12515FE5" wp14:editId="459A2757">
+            <wp:extent cx="6858000" cy="2662555"/>
+            <wp:effectExtent l="0" t="0" r="0" b="0"/>
+            <wp:docPr id="484" name="Picture 484" descr="A screenshot of a social media post&#10;&#10;Description automatically generated"/>
+            <wp:cNvGraphicFramePr>
+              <a:graphicFrameLocks xmlns:a="http://schemas.openxmlformats.org/drawingml/2006/main" noChangeAspect="1"/>
+            </wp:cNvGraphicFramePr>
+            <a:graphic xmlns:a="http://schemas.openxmlformats.org/drawingml/2006/main">
+              <a:graphicData uri="http://schemas.openxmlformats.org/drawingml/2006/picture">
+                <pic:pic xmlns:pic="http://schemas.openxmlformats.org/drawingml/2006/picture">
+                  <pic:nvPicPr>
+                    <pic:cNvPr id="484" name="F908323.tmp"/>
+                    <pic:cNvPicPr/>
+                  </pic:nvPicPr>
+                  <pic:blipFill>
+                    <a:blip r:embed="rId29">
+                      <a:extLst>
+                        <a:ext uri="{28A0092B-C50C-407E-A947-70E740481C1C}">
+                          <a14:useLocalDpi xmlns:a14="http://schemas.microsoft.com/office/drawing/2010/main" val="0"/>
+                        </a:ext>
+                      </a:extLst>
+                    </a:blip>
+                    <a:stretch>
+                      <a:fillRect/>
+                    </a:stretch>
+                  </pic:blipFill>
+                  <pic:spPr>
+                    <a:xfrm>
+                      <a:off x="0" y="0"/>
+                      <a:ext cx="6858000" cy="2662555"/>
+                    </a:xfrm>
+                    <a:prstGeom prst="rect">
+                      <a:avLst/>
+                    </a:prstGeom>
+                  </pic:spPr>
+                </pic:pic>
+              </a:graphicData>
+            </a:graphic>
+          </wp:inline>
+        </w:drawing>
+      </w:r>
     </w:p>
     <w:sectPr>
-      <w:footerReference w:type="even" r:id="rId28"/>
-      <w:footerReference w:type="default" r:id="rId29"/>
+      <w:footerReference w:type="even" r:id="rId30"/>
+      <w:footerReference w:type="default" r:id="rId31"/>
       <w:pgSz w:w="12240" w:h="15840" w:code="1"/>
       <w:pgMar w:top="720" w:right="720" w:bottom="720" w:left="720" w:header="720" w:footer="720" w:gutter="0"/>
       <w:pgNumType w:start="0"/>
@@ -7035,7 +7178,7 @@
   <w:abstractNum w:abstractNumId="5" w15:restartNumberingAfterBreak="0">
     <w:nsid w:val="04EF06A8"/>
     <w:multiLevelType w:val="hybridMultilevel"/>
-    <w:tmpl w:val="811A437A"/>
+    <w:tmpl w:val="A00EE2DE"/>
     <w:lvl w:ilvl="0" w:tplc="04090001">
       <w:start w:val="1"/>
       <w:numFmt w:val="bullet"/>
@@ -8345,6 +8488,92 @@
     </w:lvl>
   </w:abstractNum>
   <w:abstractNum w:abstractNumId="19" w15:restartNumberingAfterBreak="0">
+    <w:nsid w:val="36BC7AEB"/>
+    <w:multiLevelType w:val="hybridMultilevel"/>
+    <w:tmpl w:val="9AE834EE"/>
+    <w:lvl w:ilvl="0" w:tplc="0409000F">
+      <w:start w:val="1"/>
+      <w:numFmt w:val="decimal"/>
+      <w:lvlText w:val="%1."/>
+      <w:lvlJc w:val="left"/>
+      <w:pPr>
+        <w:ind w:left="1800" w:hanging="360"/>
+      </w:pPr>
+    </w:lvl>
+    <w:lvl w:ilvl="1" w:tplc="04090019" w:tentative="1">
+      <w:start w:val="1"/>
+      <w:numFmt w:val="lowerLetter"/>
+      <w:lvlText w:val="%2."/>
+      <w:lvlJc w:val="left"/>
+      <w:pPr>
+        <w:ind w:left="2520" w:hanging="360"/>
+      </w:pPr>
+    </w:lvl>
+    <w:lvl w:ilvl="2" w:tplc="0409001B" w:tentative="1">
+      <w:start w:val="1"/>
+      <w:numFmt w:val="lowerRoman"/>
+      <w:lvlText w:val="%3."/>
+      <w:lvlJc w:val="right"/>
+      <w:pPr>
+        <w:ind w:left="3240" w:hanging="180"/>
+      </w:pPr>
+    </w:lvl>
+    <w:lvl w:ilvl="3" w:tplc="0409000F" w:tentative="1">
+      <w:start w:val="1"/>
+      <w:numFmt w:val="decimal"/>
+      <w:lvlText w:val="%4."/>
+      <w:lvlJc w:val="left"/>
+      <w:pPr>
+        <w:ind w:left="3960" w:hanging="360"/>
+      </w:pPr>
+    </w:lvl>
+    <w:lvl w:ilvl="4" w:tplc="04090019" w:tentative="1">
+      <w:start w:val="1"/>
+      <w:numFmt w:val="lowerLetter"/>
+      <w:lvlText w:val="%5."/>
+      <w:lvlJc w:val="left"/>
+      <w:pPr>
+        <w:ind w:left="4680" w:hanging="360"/>
+      </w:pPr>
+    </w:lvl>
+    <w:lvl w:ilvl="5" w:tplc="0409001B" w:tentative="1">
+      <w:start w:val="1"/>
+      <w:numFmt w:val="lowerRoman"/>
+      <w:lvlText w:val="%6."/>
+      <w:lvlJc w:val="right"/>
+      <w:pPr>
+        <w:ind w:left="5400" w:hanging="180"/>
+      </w:pPr>
+    </w:lvl>
+    <w:lvl w:ilvl="6" w:tplc="0409000F" w:tentative="1">
+      <w:start w:val="1"/>
+      <w:numFmt w:val="decimal"/>
+      <w:lvlText w:val="%7."/>
+      <w:lvlJc w:val="left"/>
+      <w:pPr>
+        <w:ind w:left="6120" w:hanging="360"/>
+      </w:pPr>
+    </w:lvl>
+    <w:lvl w:ilvl="7" w:tplc="04090019" w:tentative="1">
+      <w:start w:val="1"/>
+      <w:numFmt w:val="lowerLetter"/>
+      <w:lvlText w:val="%8."/>
+      <w:lvlJc w:val="left"/>
+      <w:pPr>
+        <w:ind w:left="6840" w:hanging="360"/>
+      </w:pPr>
+    </w:lvl>
+    <w:lvl w:ilvl="8" w:tplc="0409001B" w:tentative="1">
+      <w:start w:val="1"/>
+      <w:numFmt w:val="lowerRoman"/>
+      <w:lvlText w:val="%9."/>
+      <w:lvlJc w:val="right"/>
+      <w:pPr>
+        <w:ind w:left="7560" w:hanging="180"/>
+      </w:pPr>
+    </w:lvl>
+  </w:abstractNum>
+  <w:abstractNum w:abstractNumId="20" w15:restartNumberingAfterBreak="0">
     <w:nsid w:val="451F7290"/>
     <w:multiLevelType w:val="hybridMultilevel"/>
     <w:tmpl w:val="BC708B72"/>
@@ -8430,7 +8659,7 @@
       </w:pPr>
     </w:lvl>
   </w:abstractNum>
-  <w:abstractNum w:abstractNumId="20" w15:restartNumberingAfterBreak="0">
+  <w:abstractNum w:abstractNumId="21" w15:restartNumberingAfterBreak="0">
     <w:nsid w:val="4EA836BB"/>
     <w:multiLevelType w:val="hybridMultilevel"/>
     <w:tmpl w:val="FACE59B2"/>
@@ -8543,7 +8772,7 @@
       </w:rPr>
     </w:lvl>
   </w:abstractNum>
-  <w:abstractNum w:abstractNumId="21" w15:restartNumberingAfterBreak="0">
+  <w:abstractNum w:abstractNumId="22" w15:restartNumberingAfterBreak="0">
     <w:nsid w:val="500F06FA"/>
     <w:multiLevelType w:val="hybridMultilevel"/>
     <w:tmpl w:val="ACD4DE1E"/>
@@ -8656,7 +8885,7 @@
       </w:rPr>
     </w:lvl>
   </w:abstractNum>
-  <w:abstractNum w:abstractNumId="22" w15:restartNumberingAfterBreak="0">
+  <w:abstractNum w:abstractNumId="23" w15:restartNumberingAfterBreak="0">
     <w:nsid w:val="53BE751C"/>
     <w:multiLevelType w:val="hybridMultilevel"/>
     <w:tmpl w:val="2A10FFA2"/>
@@ -8742,7 +8971,7 @@
       </w:pPr>
     </w:lvl>
   </w:abstractNum>
-  <w:abstractNum w:abstractNumId="23" w15:restartNumberingAfterBreak="0">
+  <w:abstractNum w:abstractNumId="24" w15:restartNumberingAfterBreak="0">
     <w:nsid w:val="5EB640DF"/>
     <w:multiLevelType w:val="hybridMultilevel"/>
     <w:tmpl w:val="047440DA"/>
@@ -8855,7 +9084,7 @@
       </w:rPr>
     </w:lvl>
   </w:abstractNum>
-  <w:abstractNum w:abstractNumId="24" w15:restartNumberingAfterBreak="0">
+  <w:abstractNum w:abstractNumId="25" w15:restartNumberingAfterBreak="0">
     <w:nsid w:val="6EAB5E72"/>
     <w:multiLevelType w:val="hybridMultilevel"/>
     <w:tmpl w:val="0E564A42"/>
@@ -8968,7 +9197,7 @@
       </w:rPr>
     </w:lvl>
   </w:abstractNum>
-  <w:abstractNum w:abstractNumId="25" w15:restartNumberingAfterBreak="0">
+  <w:abstractNum w:abstractNumId="26" w15:restartNumberingAfterBreak="0">
     <w:nsid w:val="7DBB51BA"/>
     <w:multiLevelType w:val="hybridMultilevel"/>
     <w:tmpl w:val="C9AEC88A"/>
@@ -9070,13 +9299,13 @@
     <w:abstractNumId w:val="0"/>
   </w:num>
   <w:num w:numId="6">
-    <w:abstractNumId w:val="21"/>
+    <w:abstractNumId w:val="22"/>
   </w:num>
   <w:num w:numId="7">
     <w:abstractNumId w:val="15"/>
   </w:num>
   <w:num w:numId="8">
-    <w:abstractNumId w:val="23"/>
+    <w:abstractNumId w:val="24"/>
   </w:num>
   <w:num w:numId="9">
     <w:abstractNumId w:val="17"/>
@@ -9091,7 +9320,7 @@
     <w:abstractNumId w:val="11"/>
   </w:num>
   <w:num w:numId="13">
-    <w:abstractNumId w:val="20"/>
+    <w:abstractNumId w:val="21"/>
   </w:num>
   <w:num w:numId="14">
     <w:abstractNumId w:val="9"/>
@@ -9100,16 +9329,16 @@
     <w:abstractNumId w:val="8"/>
   </w:num>
   <w:num w:numId="16">
-    <w:abstractNumId w:val="24"/>
+    <w:abstractNumId w:val="25"/>
   </w:num>
   <w:num w:numId="17">
     <w:abstractNumId w:val="18"/>
   </w:num>
   <w:num w:numId="18">
-    <w:abstractNumId w:val="25"/>
+    <w:abstractNumId w:val="26"/>
   </w:num>
   <w:num w:numId="19">
-    <w:abstractNumId w:val="19"/>
+    <w:abstractNumId w:val="20"/>
   </w:num>
   <w:num w:numId="20">
     <w:abstractNumId w:val="5"/>
@@ -9118,7 +9347,7 @@
     <w:abstractNumId w:val="14"/>
   </w:num>
   <w:num w:numId="22">
-    <w:abstractNumId w:val="22"/>
+    <w:abstractNumId w:val="23"/>
   </w:num>
   <w:num w:numId="23">
     <w:abstractNumId w:val="16"/>
@@ -9131,6 +9360,9 @@
   </w:num>
   <w:num w:numId="26">
     <w:abstractNumId w:val="10"/>
+  </w:num>
+  <w:num w:numId="27">
+    <w:abstractNumId w:val="19"/>
   </w:num>
   <w:numIdMacAtCleanup w:val="16"/>
 </w:numbering>

</xml_diff>